<commit_message>
Atualização: Documentação e desenvolvimento do Jogo
</commit_message>
<xml_diff>
--- a/Mario's Memories/public/App/Doc/Mario's memories.docx
+++ b/Mario's Memories/public/App/Doc/Mario's memories.docx
@@ -315,6 +315,15 @@
     </w:p>
     <w:p>
       <w:pPr>
+        <w:rPr>
+          <w:rFonts w:ascii="Arial" w:hAnsi="Arial" w:cs="Arial"/>
+          <w:sz w:val="24"/>
+          <w:szCs w:val="24"/>
+        </w:rPr>
+      </w:pPr>
+    </w:p>
+    <w:p>
+      <w:pPr>
         <w:jc w:val="center"/>
         <w:rPr>
           <w:rFonts w:ascii="Arial" w:hAnsi="Arial" w:cs="Arial"/>
@@ -322,6 +331,14 @@
           <w:szCs w:val="24"/>
         </w:rPr>
       </w:pPr>
+      <w:r>
+        <w:rPr>
+          <w:rFonts w:ascii="Arial" w:hAnsi="Arial" w:cs="Arial"/>
+          <w:sz w:val="24"/>
+          <w:szCs w:val="24"/>
+        </w:rPr>
+        <w:t>São Paulo</w:t>
+      </w:r>
     </w:p>
     <w:p>
       <w:pPr>
@@ -332,15 +349,14 @@
           <w:szCs w:val="24"/>
         </w:rPr>
       </w:pPr>
-    </w:p>
-    <w:p>
-      <w:pPr>
-        <w:rPr>
-          <w:rFonts w:ascii="Arial" w:hAnsi="Arial" w:cs="Arial"/>
-          <w:sz w:val="24"/>
-          <w:szCs w:val="24"/>
-        </w:rPr>
-      </w:pPr>
+      <w:r>
+        <w:rPr>
+          <w:rFonts w:ascii="Arial" w:hAnsi="Arial" w:cs="Arial"/>
+          <w:sz w:val="24"/>
+          <w:szCs w:val="24"/>
+        </w:rPr>
+        <w:t>2025</w:t>
+      </w:r>
       <w:r>
         <w:rPr>
           <w:rFonts w:ascii="Arial" w:hAnsi="Arial" w:cs="Arial"/>
@@ -1340,6 +1356,7 @@
         <w:pStyle w:val="NormalWeb"/>
         <w:shd w:val="clear" w:color="auto" w:fill="FAFAFA"/>
         <w:spacing w:before="240" w:beforeAutospacing="0" w:after="240" w:afterAutospacing="0" w:line="360" w:lineRule="atLeast"/>
+        <w:jc w:val="both"/>
         <w:rPr>
           <w:rFonts w:asciiTheme="minorHAnsi" w:hAnsiTheme="minorHAnsi" w:cstheme="minorHAnsi"/>
           <w:color w:val="333333"/>
@@ -1360,6 +1377,7 @@
         <w:pStyle w:val="NormalWeb"/>
         <w:shd w:val="clear" w:color="auto" w:fill="FAFAFA"/>
         <w:spacing w:before="240" w:beforeAutospacing="0" w:after="240" w:afterAutospacing="0" w:line="360" w:lineRule="atLeast"/>
+        <w:jc w:val="both"/>
         <w:rPr>
           <w:rFonts w:asciiTheme="minorHAnsi" w:hAnsiTheme="minorHAnsi" w:cstheme="minorHAnsi"/>
           <w:color w:val="333333"/>
@@ -1380,6 +1398,7 @@
         <w:pStyle w:val="NormalWeb"/>
         <w:shd w:val="clear" w:color="auto" w:fill="FAFAFA"/>
         <w:spacing w:before="240" w:beforeAutospacing="0" w:after="240" w:afterAutospacing="0" w:line="360" w:lineRule="atLeast"/>
+        <w:jc w:val="both"/>
         <w:rPr>
           <w:rFonts w:asciiTheme="minorHAnsi" w:hAnsiTheme="minorHAnsi" w:cstheme="minorHAnsi"/>
           <w:color w:val="333333"/>
@@ -1420,12 +1439,39 @@
           <w:szCs w:val="24"/>
         </w:rPr>
       </w:pPr>
-      <w:r>
-        <w:rPr>
-          <w:rFonts w:ascii="Arial" w:hAnsi="Arial" w:cs="Arial"/>
-          <w:sz w:val="24"/>
-          <w:szCs w:val="24"/>
-        </w:rPr>
+    </w:p>
+    <w:p>
+      <w:pPr>
+        <w:tabs>
+          <w:tab w:val="left" w:pos="5900"/>
+        </w:tabs>
+        <w:jc w:val="both"/>
+        <w:rPr>
+          <w:rFonts w:ascii="Arial" w:hAnsi="Arial" w:cs="Arial"/>
+          <w:sz w:val="24"/>
+          <w:szCs w:val="24"/>
+        </w:rPr>
+      </w:pPr>
+    </w:p>
+    <w:p>
+      <w:pPr>
+        <w:tabs>
+          <w:tab w:val="left" w:pos="5900"/>
+        </w:tabs>
+        <w:jc w:val="both"/>
+        <w:rPr>
+          <w:rFonts w:ascii="Arial" w:hAnsi="Arial" w:cs="Arial"/>
+          <w:sz w:val="24"/>
+          <w:szCs w:val="24"/>
+        </w:rPr>
+      </w:pPr>
+      <w:r>
+        <w:rPr>
+          <w:rFonts w:ascii="Arial" w:hAnsi="Arial" w:cs="Arial"/>
+          <w:sz w:val="24"/>
+          <w:szCs w:val="24"/>
+        </w:rPr>
+        <w:lastRenderedPageBreak/>
         <w:t xml:space="preserve">1.3 </w:t>
       </w:r>
       <w:r>
@@ -1434,7 +1480,7 @@
           <w:sz w:val="24"/>
           <w:szCs w:val="24"/>
         </w:rPr>
-        <w:t>Contorno</w:t>
+        <w:t>História do Jogo</w:t>
       </w:r>
     </w:p>
     <w:p>
@@ -1450,7 +1496,6 @@
         <w:rPr>
           <w:rFonts w:ascii="Helvetica" w:hAnsi="Helvetica" w:cs="Helvetica"/>
         </w:rPr>
-        <w:lastRenderedPageBreak/>
         <w:t>Os personagens encanadores, como </w:t>
       </w:r>
       <w:hyperlink r:id="rId16" w:tooltip="Mario" w:history="1">
@@ -1606,29 +1651,29 @@
     <w:p>
       <w:pPr>
         <w:pStyle w:val="NormalWeb"/>
+        <w:numPr>
+          <w:ilvl w:val="1"/>
+          <w:numId w:val="3"/>
+        </w:numPr>
         <w:shd w:val="clear" w:color="auto" w:fill="FFFFFF"/>
         <w:spacing w:before="0" w:beforeAutospacing="0" w:after="0" w:afterAutospacing="0"/>
         <w:rPr>
           <w:rFonts w:ascii="Helvetica" w:hAnsi="Helvetica" w:cs="Helvetica"/>
         </w:rPr>
       </w:pPr>
+      <w:proofErr w:type="gramStart"/>
       <w:r>
         <w:rPr>
           <w:rFonts w:ascii="Helvetica" w:hAnsi="Helvetica" w:cs="Helvetica"/>
         </w:rPr>
-        <w:t>1.</w:t>
-      </w:r>
+        <w:t>Porque</w:t>
+      </w:r>
+      <w:proofErr w:type="gramEnd"/>
       <w:r>
         <w:rPr>
           <w:rFonts w:ascii="Helvetica" w:hAnsi="Helvetica" w:cs="Helvetica"/>
         </w:rPr>
-        <w:t>4</w:t>
-      </w:r>
-      <w:r>
-        <w:rPr>
-          <w:rFonts w:ascii="Helvetica" w:hAnsi="Helvetica" w:cs="Helvetica"/>
-        </w:rPr>
-        <w:t xml:space="preserve"> Jogo Marcante</w:t>
+        <w:t xml:space="preserve"> sobre esse tema?</w:t>
       </w:r>
     </w:p>
     <w:p>
@@ -1649,7 +1694,15 @@
           <w:sz w:val="24"/>
           <w:szCs w:val="24"/>
         </w:rPr>
-        <w:t>Os primeiros contatos que tive com o Jogo</w:t>
+        <w:t xml:space="preserve">Os primeiros contatos que tive com o </w:t>
+      </w:r>
+      <w:r>
+        <w:rPr>
+          <w:rFonts w:ascii="Arial" w:hAnsi="Arial" w:cs="Arial"/>
+          <w:sz w:val="24"/>
+          <w:szCs w:val="24"/>
+        </w:rPr>
+        <w:t>jogos ao longo da minha vida</w:t>
       </w:r>
       <w:r>
         <w:rPr>
@@ -1673,7 +1726,31 @@
           <w:sz w:val="24"/>
           <w:szCs w:val="24"/>
         </w:rPr>
-        <w:t xml:space="preserve"> aos 9 anos</w:t>
+        <w:t xml:space="preserve"> </w:t>
+      </w:r>
+      <w:r>
+        <w:rPr>
+          <w:rFonts w:ascii="Arial" w:hAnsi="Arial" w:cs="Arial"/>
+          <w:sz w:val="24"/>
+          <w:szCs w:val="24"/>
+        </w:rPr>
+        <w:t>por volta dos meus</w:t>
+      </w:r>
+      <w:r>
+        <w:rPr>
+          <w:rFonts w:ascii="Arial" w:hAnsi="Arial" w:cs="Arial"/>
+          <w:sz w:val="24"/>
+          <w:szCs w:val="24"/>
+        </w:rPr>
+        <w:t xml:space="preserve"> </w:t>
+      </w:r>
+      <w:r>
+        <w:rPr>
+          <w:rFonts w:ascii="Arial" w:hAnsi="Arial" w:cs="Arial"/>
+          <w:sz w:val="24"/>
+          <w:szCs w:val="24"/>
+        </w:rPr>
+        <w:t>9 anos</w:t>
       </w:r>
       <w:r>
         <w:rPr>
@@ -1697,23 +1774,31 @@
           <w:sz w:val="24"/>
           <w:szCs w:val="24"/>
         </w:rPr>
-        <w:t>uma parte da</w:t>
-      </w:r>
-      <w:r>
-        <w:rPr>
-          <w:rFonts w:ascii="Arial" w:hAnsi="Arial" w:cs="Arial"/>
-          <w:sz w:val="24"/>
-          <w:szCs w:val="24"/>
-        </w:rPr>
-        <w:t xml:space="preserve"> franquia </w:t>
-      </w:r>
-      <w:r>
-        <w:rPr>
-          <w:rFonts w:ascii="Arial" w:hAnsi="Arial" w:cs="Arial"/>
-          <w:sz w:val="24"/>
-          <w:szCs w:val="24"/>
-        </w:rPr>
-        <w:t xml:space="preserve">pelo menos </w:t>
+        <w:t>grande</w:t>
+      </w:r>
+      <w:r>
+        <w:rPr>
+          <w:rFonts w:ascii="Arial" w:hAnsi="Arial" w:cs="Arial"/>
+          <w:sz w:val="24"/>
+          <w:szCs w:val="24"/>
+        </w:rPr>
+        <w:t xml:space="preserve"> parte </w:t>
+      </w:r>
+      <w:r>
+        <w:rPr>
+          <w:rFonts w:ascii="Arial" w:hAnsi="Arial" w:cs="Arial"/>
+          <w:sz w:val="24"/>
+          <w:szCs w:val="24"/>
+        </w:rPr>
+        <w:t>do jogo</w:t>
+      </w:r>
+      <w:r>
+        <w:rPr>
+          <w:rFonts w:ascii="Arial" w:hAnsi="Arial" w:cs="Arial"/>
+          <w:sz w:val="24"/>
+          <w:szCs w:val="24"/>
+        </w:rPr>
+        <w:t xml:space="preserve"> </w:t>
       </w:r>
       <w:r>
         <w:rPr>
@@ -1801,15 +1886,39 @@
           <w:sz w:val="24"/>
           <w:szCs w:val="24"/>
         </w:rPr>
-        <w:t>ter um console</w:t>
-      </w:r>
-      <w:r>
-        <w:rPr>
-          <w:rFonts w:ascii="Arial" w:hAnsi="Arial" w:cs="Arial"/>
-          <w:sz w:val="24"/>
-          <w:szCs w:val="24"/>
-        </w:rPr>
-        <w:t xml:space="preserve"> e a</w:t>
+        <w:t>adquirir o</w:t>
+      </w:r>
+      <w:r>
+        <w:rPr>
+          <w:rFonts w:ascii="Arial" w:hAnsi="Arial" w:cs="Arial"/>
+          <w:sz w:val="24"/>
+          <w:szCs w:val="24"/>
+        </w:rPr>
+        <w:t xml:space="preserve"> console</w:t>
+      </w:r>
+      <w:r>
+        <w:rPr>
+          <w:rFonts w:ascii="Arial" w:hAnsi="Arial" w:cs="Arial"/>
+          <w:sz w:val="24"/>
+          <w:szCs w:val="24"/>
+        </w:rPr>
+        <w:t xml:space="preserve"> e </w:t>
+      </w:r>
+      <w:r>
+        <w:rPr>
+          <w:rFonts w:ascii="Arial" w:hAnsi="Arial" w:cs="Arial"/>
+          <w:sz w:val="24"/>
+          <w:szCs w:val="24"/>
+        </w:rPr>
+        <w:t xml:space="preserve">realizar </w:t>
+      </w:r>
+      <w:r>
+        <w:rPr>
+          <w:rFonts w:ascii="Arial" w:hAnsi="Arial" w:cs="Arial"/>
+          <w:sz w:val="24"/>
+          <w:szCs w:val="24"/>
+        </w:rPr>
+        <w:t>a</w:t>
       </w:r>
       <w:r>
         <w:rPr>
@@ -1857,7 +1966,23 @@
           <w:sz w:val="24"/>
           <w:szCs w:val="24"/>
         </w:rPr>
-        <w:t>, e no Brasil a compra desses itens custava um preço absurdo,</w:t>
+        <w:t xml:space="preserve">, e no Brasil a compra desses itens custava um preço </w:t>
+      </w:r>
+      <w:r>
+        <w:rPr>
+          <w:rFonts w:ascii="Arial" w:hAnsi="Arial" w:cs="Arial"/>
+          <w:sz w:val="24"/>
+          <w:szCs w:val="24"/>
+        </w:rPr>
+        <w:t>redundante</w:t>
+      </w:r>
+      <w:r>
+        <w:rPr>
+          <w:rFonts w:ascii="Arial" w:hAnsi="Arial" w:cs="Arial"/>
+          <w:sz w:val="24"/>
+          <w:szCs w:val="24"/>
+        </w:rPr>
+        <w:t>,</w:t>
       </w:r>
       <w:r>
         <w:rPr>
@@ -1873,7 +1998,23 @@
           <w:sz w:val="24"/>
           <w:szCs w:val="24"/>
         </w:rPr>
-        <w:t>também porque não havia muita presença</w:t>
+        <w:t>também</w:t>
+      </w:r>
+      <w:r>
+        <w:rPr>
+          <w:rFonts w:ascii="Arial" w:hAnsi="Arial" w:cs="Arial"/>
+          <w:sz w:val="24"/>
+          <w:szCs w:val="24"/>
+        </w:rPr>
+        <w:t>,</w:t>
+      </w:r>
+      <w:r>
+        <w:rPr>
+          <w:rFonts w:ascii="Arial" w:hAnsi="Arial" w:cs="Arial"/>
+          <w:sz w:val="24"/>
+          <w:szCs w:val="24"/>
+        </w:rPr>
+        <w:t xml:space="preserve"> porque não havia muita presença</w:t>
       </w:r>
       <w:r>
         <w:rPr>
@@ -1913,6 +2054,190 @@
           <w:sz w:val="24"/>
           <w:szCs w:val="24"/>
         </w:rPr>
+        <w:t xml:space="preserve">, </w:t>
+      </w:r>
+      <w:r>
+        <w:rPr>
+          <w:rFonts w:ascii="Arial" w:hAnsi="Arial" w:cs="Arial"/>
+          <w:sz w:val="24"/>
+          <w:szCs w:val="24"/>
+        </w:rPr>
+        <w:t xml:space="preserve"> </w:t>
+      </w:r>
+      <w:r>
+        <w:rPr>
+          <w:rFonts w:ascii="Arial" w:hAnsi="Arial" w:cs="Arial"/>
+          <w:sz w:val="24"/>
+          <w:szCs w:val="24"/>
+        </w:rPr>
+        <w:t>devido esses fatores</w:t>
+      </w:r>
+      <w:r>
+        <w:rPr>
+          <w:rFonts w:ascii="Arial" w:hAnsi="Arial" w:cs="Arial"/>
+          <w:sz w:val="24"/>
+          <w:szCs w:val="24"/>
+        </w:rPr>
+        <w:t>,</w:t>
+      </w:r>
+      <w:r>
+        <w:rPr>
+          <w:rFonts w:ascii="Arial" w:hAnsi="Arial" w:cs="Arial"/>
+          <w:sz w:val="24"/>
+          <w:szCs w:val="24"/>
+        </w:rPr>
+        <w:t xml:space="preserve"> jogava</w:t>
+      </w:r>
+      <w:r>
+        <w:rPr>
+          <w:rFonts w:ascii="Arial" w:hAnsi="Arial" w:cs="Arial"/>
+          <w:sz w:val="24"/>
+          <w:szCs w:val="24"/>
+        </w:rPr>
+        <w:t xml:space="preserve"> jogos feito por fãs</w:t>
+      </w:r>
+      <w:r>
+        <w:rPr>
+          <w:rFonts w:ascii="Arial" w:hAnsi="Arial" w:cs="Arial"/>
+          <w:sz w:val="24"/>
+          <w:szCs w:val="24"/>
+        </w:rPr>
+        <w:t xml:space="preserve"> conseguia absorver e ter esse contato com a franquia, mesmo não sendo</w:t>
+      </w:r>
+      <w:r>
+        <w:rPr>
+          <w:rFonts w:ascii="Arial" w:hAnsi="Arial" w:cs="Arial"/>
+          <w:sz w:val="24"/>
+          <w:szCs w:val="24"/>
+        </w:rPr>
+        <w:t xml:space="preserve"> desenvolvidos pela próprio Nintendo</w:t>
+      </w:r>
+      <w:r>
+        <w:rPr>
+          <w:rFonts w:ascii="Arial" w:hAnsi="Arial" w:cs="Arial"/>
+          <w:sz w:val="24"/>
+          <w:szCs w:val="24"/>
+        </w:rPr>
+        <w:t>, minha criança interior considerava</w:t>
+      </w:r>
+      <w:r>
+        <w:rPr>
+          <w:rFonts w:ascii="Arial" w:hAnsi="Arial" w:cs="Arial"/>
+          <w:sz w:val="24"/>
+          <w:szCs w:val="24"/>
+        </w:rPr>
+        <w:t xml:space="preserve"> aquela experiência</w:t>
+      </w:r>
+      <w:r>
+        <w:rPr>
+          <w:rFonts w:ascii="Arial" w:hAnsi="Arial" w:cs="Arial"/>
+          <w:sz w:val="24"/>
+          <w:szCs w:val="24"/>
+        </w:rPr>
+        <w:t xml:space="preserve"> </w:t>
+      </w:r>
+      <w:r>
+        <w:rPr>
+          <w:rFonts w:ascii="Arial" w:hAnsi="Arial" w:cs="Arial"/>
+          <w:sz w:val="24"/>
+          <w:szCs w:val="24"/>
+        </w:rPr>
+        <w:t xml:space="preserve">como real, o próprio </w:t>
+      </w:r>
+      <w:r>
+        <w:rPr>
+          <w:rFonts w:ascii="Arial" w:hAnsi="Arial" w:cs="Arial"/>
+          <w:sz w:val="24"/>
+          <w:szCs w:val="24"/>
+        </w:rPr>
+        <w:t>personagem</w:t>
+      </w:r>
+      <w:r>
+        <w:rPr>
+          <w:rFonts w:ascii="Arial" w:hAnsi="Arial" w:cs="Arial"/>
+          <w:sz w:val="24"/>
+          <w:szCs w:val="24"/>
+        </w:rPr>
+        <w:t xml:space="preserve"> </w:t>
+      </w:r>
+      <w:r>
+        <w:rPr>
+          <w:rFonts w:ascii="Arial" w:hAnsi="Arial" w:cs="Arial"/>
+          <w:sz w:val="24"/>
+          <w:szCs w:val="24"/>
+        </w:rPr>
+        <w:t>o protagonista principal Mario</w:t>
+      </w:r>
+      <w:r>
+        <w:rPr>
+          <w:rFonts w:ascii="Arial" w:hAnsi="Arial" w:cs="Arial"/>
+          <w:sz w:val="24"/>
+          <w:szCs w:val="24"/>
+        </w:rPr>
+        <w:t xml:space="preserve"> encaro</w:t>
+      </w:r>
+      <w:r>
+        <w:rPr>
+          <w:rFonts w:ascii="Arial" w:hAnsi="Arial" w:cs="Arial"/>
+          <w:sz w:val="24"/>
+          <w:szCs w:val="24"/>
+        </w:rPr>
+        <w:t xml:space="preserve"> como um melhor amigo</w:t>
+      </w:r>
+      <w:r>
+        <w:rPr>
+          <w:rFonts w:ascii="Arial" w:hAnsi="Arial" w:cs="Arial"/>
+          <w:sz w:val="24"/>
+          <w:szCs w:val="24"/>
+        </w:rPr>
+        <w:t xml:space="preserve">, </w:t>
+      </w:r>
+      <w:r>
+        <w:rPr>
+          <w:rFonts w:ascii="Arial" w:hAnsi="Arial" w:cs="Arial"/>
+          <w:sz w:val="24"/>
+          <w:szCs w:val="24"/>
+        </w:rPr>
+        <w:t xml:space="preserve">sempre me </w:t>
+      </w:r>
+      <w:r>
+        <w:rPr>
+          <w:rFonts w:ascii="Arial" w:hAnsi="Arial" w:cs="Arial"/>
+          <w:sz w:val="24"/>
+          <w:szCs w:val="24"/>
+        </w:rPr>
+        <w:t>disfrutava ao</w:t>
+      </w:r>
+      <w:r>
+        <w:rPr>
+          <w:rFonts w:ascii="Arial" w:hAnsi="Arial" w:cs="Arial"/>
+          <w:sz w:val="24"/>
+          <w:szCs w:val="24"/>
+        </w:rPr>
+        <w:t xml:space="preserve"> descobrir melhor sobre esse</w:t>
+      </w:r>
+      <w:r>
+        <w:rPr>
+          <w:rFonts w:ascii="Arial" w:hAnsi="Arial" w:cs="Arial"/>
+          <w:sz w:val="24"/>
+          <w:szCs w:val="24"/>
+        </w:rPr>
+        <w:t xml:space="preserve"> universo</w:t>
+      </w:r>
+      <w:r>
+        <w:rPr>
+          <w:rFonts w:ascii="Arial" w:hAnsi="Arial" w:cs="Arial"/>
+          <w:sz w:val="24"/>
+          <w:szCs w:val="24"/>
+        </w:rPr>
+        <w:t xml:space="preserve"> junto com ele sendo o protagonista</w:t>
+      </w:r>
+      <w:r>
+        <w:rPr>
+          <w:rFonts w:ascii="Arial" w:hAnsi="Arial" w:cs="Arial"/>
+          <w:sz w:val="24"/>
+          <w:szCs w:val="24"/>
+        </w:rPr>
         <w:t>.</w:t>
       </w:r>
       <w:r>
@@ -1929,6 +2254,292 @@
           <w:sz w:val="24"/>
           <w:szCs w:val="24"/>
         </w:rPr>
+        <w:t xml:space="preserve">O motivo </w:t>
+      </w:r>
+      <w:r>
+        <w:rPr>
+          <w:rFonts w:ascii="Arial" w:hAnsi="Arial" w:cs="Arial"/>
+          <w:sz w:val="24"/>
+          <w:szCs w:val="24"/>
+        </w:rPr>
+        <w:t xml:space="preserve">de eu valorizar bastante a franquia, é porque ela </w:t>
+      </w:r>
+      <w:r>
+        <w:rPr>
+          <w:rFonts w:ascii="Arial" w:hAnsi="Arial" w:cs="Arial"/>
+          <w:sz w:val="24"/>
+          <w:szCs w:val="24"/>
+        </w:rPr>
+        <w:t xml:space="preserve">se tornou </w:t>
+      </w:r>
+      <w:r>
+        <w:rPr>
+          <w:rFonts w:ascii="Arial" w:hAnsi="Arial" w:cs="Arial"/>
+          <w:sz w:val="24"/>
+          <w:szCs w:val="24"/>
+        </w:rPr>
+        <w:t xml:space="preserve">muito presente </w:t>
+      </w:r>
+      <w:r>
+        <w:rPr>
+          <w:rFonts w:ascii="Arial" w:hAnsi="Arial" w:cs="Arial"/>
+          <w:sz w:val="24"/>
+          <w:szCs w:val="24"/>
+        </w:rPr>
+        <w:t>durante maior parte da minha infância</w:t>
+      </w:r>
+      <w:r>
+        <w:rPr>
+          <w:rFonts w:ascii="Arial" w:hAnsi="Arial" w:cs="Arial"/>
+          <w:sz w:val="24"/>
+          <w:szCs w:val="24"/>
+        </w:rPr>
+        <w:t xml:space="preserve">, não que eu esteja </w:t>
+      </w:r>
+      <w:r>
+        <w:rPr>
+          <w:rFonts w:ascii="Arial" w:hAnsi="Arial" w:cs="Arial"/>
+          <w:sz w:val="24"/>
+          <w:szCs w:val="24"/>
+        </w:rPr>
+        <w:t>reclamando sobre</w:t>
+      </w:r>
+      <w:r>
+        <w:rPr>
+          <w:rFonts w:ascii="Arial" w:hAnsi="Arial" w:cs="Arial"/>
+          <w:sz w:val="24"/>
+          <w:szCs w:val="24"/>
+        </w:rPr>
+        <w:t xml:space="preserve"> meus </w:t>
+      </w:r>
+      <w:proofErr w:type="gramStart"/>
+      <w:r>
+        <w:rPr>
+          <w:rFonts w:ascii="Arial" w:hAnsi="Arial" w:cs="Arial"/>
+          <w:sz w:val="24"/>
+          <w:szCs w:val="24"/>
+        </w:rPr>
+        <w:t>pais</w:t>
+      </w:r>
+      <w:proofErr w:type="gramEnd"/>
+      <w:r>
+        <w:rPr>
+          <w:rFonts w:ascii="Arial" w:hAnsi="Arial" w:cs="Arial"/>
+          <w:sz w:val="24"/>
+          <w:szCs w:val="24"/>
+        </w:rPr>
+        <w:t xml:space="preserve"> mas eles eram muito ocupados viviam trabalhando ou </w:t>
+      </w:r>
+      <w:r>
+        <w:rPr>
+          <w:rFonts w:ascii="Arial" w:hAnsi="Arial" w:cs="Arial"/>
+          <w:sz w:val="24"/>
+          <w:szCs w:val="24"/>
+        </w:rPr>
+        <w:t xml:space="preserve">realizando viagens urgentes para dar apoio aos meus outros familiares, </w:t>
+      </w:r>
+      <w:r>
+        <w:rPr>
+          <w:rFonts w:ascii="Arial" w:hAnsi="Arial" w:cs="Arial"/>
+          <w:sz w:val="24"/>
+          <w:szCs w:val="24"/>
+        </w:rPr>
+        <w:t xml:space="preserve">no entanto o conteúdo de Super Mario </w:t>
+      </w:r>
+      <w:r>
+        <w:rPr>
+          <w:rFonts w:ascii="Arial" w:hAnsi="Arial" w:cs="Arial"/>
+          <w:sz w:val="24"/>
+          <w:szCs w:val="24"/>
+        </w:rPr>
+        <w:t xml:space="preserve">seja </w:t>
+      </w:r>
+      <w:r>
+        <w:rPr>
+          <w:rFonts w:ascii="Arial" w:hAnsi="Arial" w:cs="Arial"/>
+          <w:sz w:val="24"/>
+          <w:szCs w:val="24"/>
+        </w:rPr>
+        <w:t xml:space="preserve">jogando ou assistindo os desenhos animados que passavam na TV </w:t>
+      </w:r>
+      <w:r>
+        <w:rPr>
+          <w:rFonts w:ascii="Arial" w:hAnsi="Arial" w:cs="Arial"/>
+          <w:sz w:val="24"/>
+          <w:szCs w:val="24"/>
+        </w:rPr>
+        <w:t xml:space="preserve">me </w:t>
+      </w:r>
+      <w:r>
+        <w:rPr>
+          <w:rFonts w:ascii="Arial" w:hAnsi="Arial" w:cs="Arial"/>
+          <w:sz w:val="24"/>
+          <w:szCs w:val="24"/>
+        </w:rPr>
+        <w:t xml:space="preserve">trazia um certo </w:t>
+      </w:r>
+      <w:r>
+        <w:rPr>
+          <w:rFonts w:ascii="Arial" w:hAnsi="Arial" w:cs="Arial"/>
+          <w:sz w:val="24"/>
+          <w:szCs w:val="24"/>
+        </w:rPr>
+        <w:t>companheirismo.</w:t>
+      </w:r>
+    </w:p>
+    <w:p>
+      <w:pPr>
+        <w:tabs>
+          <w:tab w:val="left" w:pos="5900"/>
+        </w:tabs>
+        <w:jc w:val="both"/>
+        <w:rPr>
+          <w:rFonts w:ascii="Arial" w:hAnsi="Arial" w:cs="Arial"/>
+          <w:sz w:val="24"/>
+          <w:szCs w:val="24"/>
+        </w:rPr>
+      </w:pPr>
+    </w:p>
+    <w:p>
+      <w:pPr>
+        <w:tabs>
+          <w:tab w:val="left" w:pos="5900"/>
+        </w:tabs>
+        <w:jc w:val="both"/>
+        <w:rPr>
+          <w:rFonts w:ascii="Arial" w:hAnsi="Arial" w:cs="Arial"/>
+          <w:sz w:val="24"/>
+          <w:szCs w:val="24"/>
+        </w:rPr>
+      </w:pPr>
+      <w:r>
+        <w:rPr>
+          <w:rFonts w:ascii="Arial" w:hAnsi="Arial" w:cs="Arial"/>
+          <w:sz w:val="24"/>
+          <w:szCs w:val="24"/>
+        </w:rPr>
+        <w:t>Benefícios que esse jogo</w:t>
+      </w:r>
+      <w:r>
+        <w:rPr>
+          <w:rFonts w:ascii="Arial" w:hAnsi="Arial" w:cs="Arial"/>
+          <w:sz w:val="24"/>
+          <w:szCs w:val="24"/>
+        </w:rPr>
+        <w:t xml:space="preserve"> me t</w:t>
+      </w:r>
+      <w:r>
+        <w:rPr>
+          <w:rFonts w:ascii="Arial" w:hAnsi="Arial" w:cs="Arial"/>
+          <w:sz w:val="24"/>
+          <w:szCs w:val="24"/>
+        </w:rPr>
+        <w:t>rouxe</w:t>
+      </w:r>
+    </w:p>
+    <w:p>
+      <w:pPr>
+        <w:tabs>
+          <w:tab w:val="left" w:pos="5900"/>
+        </w:tabs>
+        <w:jc w:val="both"/>
+        <w:rPr>
+          <w:rFonts w:ascii="Arial" w:hAnsi="Arial" w:cs="Arial"/>
+          <w:sz w:val="24"/>
+          <w:szCs w:val="24"/>
+        </w:rPr>
+      </w:pPr>
+      <w:r>
+        <w:rPr>
+          <w:rFonts w:ascii="Arial" w:hAnsi="Arial" w:cs="Arial"/>
+          <w:sz w:val="24"/>
+          <w:szCs w:val="24"/>
+        </w:rPr>
+        <w:t>Além da companhia adquirida através da experiência que eu tive com</w:t>
+      </w:r>
+      <w:r>
+        <w:rPr>
+          <w:rFonts w:ascii="Arial" w:hAnsi="Arial" w:cs="Arial"/>
+          <w:sz w:val="24"/>
+          <w:szCs w:val="24"/>
+        </w:rPr>
+        <w:t xml:space="preserve"> </w:t>
+      </w:r>
+      <w:r>
+        <w:rPr>
+          <w:rFonts w:ascii="Arial" w:hAnsi="Arial" w:cs="Arial"/>
+          <w:sz w:val="24"/>
+          <w:szCs w:val="24"/>
+        </w:rPr>
+        <w:t xml:space="preserve">o jogo, Super Mario </w:t>
+      </w:r>
+      <w:r>
+        <w:rPr>
+          <w:rFonts w:ascii="Arial" w:hAnsi="Arial" w:cs="Arial"/>
+          <w:sz w:val="24"/>
+          <w:szCs w:val="24"/>
+        </w:rPr>
+        <w:t xml:space="preserve">também </w:t>
+      </w:r>
+      <w:r>
+        <w:rPr>
+          <w:rFonts w:ascii="Arial" w:hAnsi="Arial" w:cs="Arial"/>
+          <w:sz w:val="24"/>
+          <w:szCs w:val="24"/>
+        </w:rPr>
+        <w:t xml:space="preserve">de certa </w:t>
+      </w:r>
+      <w:r>
+        <w:rPr>
+          <w:rFonts w:ascii="Arial" w:hAnsi="Arial" w:cs="Arial"/>
+          <w:sz w:val="24"/>
+          <w:szCs w:val="24"/>
+        </w:rPr>
+        <w:t xml:space="preserve">forma me fez ter mais </w:t>
+      </w:r>
+      <w:r>
+        <w:rPr>
+          <w:rFonts w:ascii="Arial" w:hAnsi="Arial" w:cs="Arial"/>
+          <w:sz w:val="24"/>
+          <w:szCs w:val="24"/>
+        </w:rPr>
+        <w:t>interesse na</w:t>
+      </w:r>
+      <w:r>
+        <w:rPr>
+          <w:rFonts w:ascii="Arial" w:hAnsi="Arial" w:cs="Arial"/>
+          <w:sz w:val="24"/>
+          <w:szCs w:val="24"/>
+        </w:rPr>
+        <w:t xml:space="preserve"> área da tecnologia e </w:t>
+      </w:r>
+      <w:r>
+        <w:rPr>
+          <w:rFonts w:ascii="Arial" w:hAnsi="Arial" w:cs="Arial"/>
+          <w:sz w:val="24"/>
+          <w:szCs w:val="24"/>
+        </w:rPr>
+        <w:t>aprofundar mais no inglês.</w:t>
+      </w:r>
+    </w:p>
+    <w:p>
+      <w:pPr>
+        <w:tabs>
+          <w:tab w:val="left" w:pos="5900"/>
+        </w:tabs>
+        <w:jc w:val="both"/>
+        <w:rPr>
+          <w:rFonts w:ascii="Arial" w:hAnsi="Arial" w:cs="Arial"/>
+          <w:sz w:val="24"/>
+          <w:szCs w:val="24"/>
+        </w:rPr>
+      </w:pPr>
+      <w:r>
+        <w:rPr>
+          <w:rFonts w:ascii="Arial" w:hAnsi="Arial" w:cs="Arial"/>
+          <w:sz w:val="24"/>
+          <w:szCs w:val="24"/>
+        </w:rPr>
         <w:t>A</w:t>
       </w:r>
       <w:r>
@@ -1937,39 +2548,55 @@
           <w:sz w:val="24"/>
           <w:szCs w:val="24"/>
         </w:rPr>
-        <w:t>través de jogos feito por fãs</w:t>
-      </w:r>
-      <w:r>
-        <w:rPr>
-          <w:rFonts w:ascii="Arial" w:hAnsi="Arial" w:cs="Arial"/>
-          <w:sz w:val="24"/>
-          <w:szCs w:val="24"/>
-        </w:rPr>
-        <w:t xml:space="preserve"> conseguia absorver e ter esse contato com a franquia, mesmo não sendo</w:t>
-      </w:r>
-      <w:r>
-        <w:rPr>
-          <w:rFonts w:ascii="Arial" w:hAnsi="Arial" w:cs="Arial"/>
-          <w:sz w:val="24"/>
-          <w:szCs w:val="24"/>
-        </w:rPr>
-        <w:t xml:space="preserve"> desenvolvidos pela próprio Nintendo</w:t>
-      </w:r>
-      <w:r>
-        <w:rPr>
-          <w:rFonts w:ascii="Arial" w:hAnsi="Arial" w:cs="Arial"/>
-          <w:sz w:val="24"/>
-          <w:szCs w:val="24"/>
-        </w:rPr>
-        <w:t>, minha criança interior considerava</w:t>
-      </w:r>
-      <w:r>
-        <w:rPr>
-          <w:rFonts w:ascii="Arial" w:hAnsi="Arial" w:cs="Arial"/>
-          <w:sz w:val="24"/>
-          <w:szCs w:val="24"/>
-        </w:rPr>
-        <w:t xml:space="preserve"> aquela experiência</w:t>
+        <w:t xml:space="preserve"> forma </w:t>
+      </w:r>
+      <w:r>
+        <w:rPr>
+          <w:rFonts w:ascii="Arial" w:hAnsi="Arial" w:cs="Arial"/>
+          <w:sz w:val="24"/>
+          <w:szCs w:val="24"/>
+        </w:rPr>
+        <w:t xml:space="preserve">como </w:t>
+      </w:r>
+      <w:r>
+        <w:rPr>
+          <w:rFonts w:ascii="Arial" w:hAnsi="Arial" w:cs="Arial"/>
+          <w:sz w:val="24"/>
+          <w:szCs w:val="24"/>
+        </w:rPr>
+        <w:t>acabei</w:t>
+      </w:r>
+      <w:r>
+        <w:rPr>
+          <w:rFonts w:ascii="Arial" w:hAnsi="Arial" w:cs="Arial"/>
+          <w:sz w:val="24"/>
+          <w:szCs w:val="24"/>
+        </w:rPr>
+        <w:t xml:space="preserve"> me </w:t>
+      </w:r>
+      <w:r>
+        <w:rPr>
+          <w:rFonts w:ascii="Arial" w:hAnsi="Arial" w:cs="Arial"/>
+          <w:sz w:val="24"/>
+          <w:szCs w:val="24"/>
+        </w:rPr>
+        <w:t xml:space="preserve">incentivando </w:t>
+      </w:r>
+      <w:r>
+        <w:rPr>
+          <w:rFonts w:ascii="Arial" w:hAnsi="Arial" w:cs="Arial"/>
+          <w:sz w:val="24"/>
+          <w:szCs w:val="24"/>
+        </w:rPr>
+        <w:t xml:space="preserve">mais na tecnologia foi em relação </w:t>
+      </w:r>
+      <w:r>
+        <w:rPr>
+          <w:rFonts w:ascii="Arial" w:hAnsi="Arial" w:cs="Arial"/>
+          <w:sz w:val="24"/>
+          <w:szCs w:val="24"/>
+        </w:rPr>
+        <w:t>a</w:t>
       </w:r>
       <w:r>
         <w:rPr>
@@ -1985,47 +2612,153 @@
           <w:sz w:val="24"/>
           <w:szCs w:val="24"/>
         </w:rPr>
-        <w:t xml:space="preserve">como real, o próprio </w:t>
-      </w:r>
-      <w:r>
-        <w:rPr>
-          <w:rFonts w:ascii="Arial" w:hAnsi="Arial" w:cs="Arial"/>
-          <w:sz w:val="24"/>
-          <w:szCs w:val="24"/>
-        </w:rPr>
-        <w:t>personagem</w:t>
-      </w:r>
-      <w:r>
-        <w:rPr>
-          <w:rFonts w:ascii="Arial" w:hAnsi="Arial" w:cs="Arial"/>
-          <w:sz w:val="24"/>
-          <w:szCs w:val="24"/>
-        </w:rPr>
-        <w:t xml:space="preserve"> encaro</w:t>
-      </w:r>
-      <w:r>
-        <w:rPr>
-          <w:rFonts w:ascii="Arial" w:hAnsi="Arial" w:cs="Arial"/>
-          <w:sz w:val="24"/>
-          <w:szCs w:val="24"/>
-        </w:rPr>
-        <w:t xml:space="preserve"> como um melhor amigo</w:t>
-      </w:r>
-      <w:r>
-        <w:rPr>
-          <w:rFonts w:ascii="Arial" w:hAnsi="Arial" w:cs="Arial"/>
-          <w:sz w:val="24"/>
-          <w:szCs w:val="24"/>
-        </w:rPr>
-        <w:t>, os jogos</w:t>
-      </w:r>
-      <w:r>
-        <w:rPr>
-          <w:rFonts w:ascii="Arial" w:hAnsi="Arial" w:cs="Arial"/>
-          <w:sz w:val="24"/>
-          <w:szCs w:val="24"/>
-        </w:rPr>
-        <w:t>(desenvolvendo...)</w:t>
+        <w:t>prática</w:t>
+      </w:r>
+      <w:r>
+        <w:rPr>
+          <w:rFonts w:ascii="Arial" w:hAnsi="Arial" w:cs="Arial"/>
+          <w:sz w:val="24"/>
+          <w:szCs w:val="24"/>
+        </w:rPr>
+        <w:t xml:space="preserve"> </w:t>
+      </w:r>
+      <w:r>
+        <w:rPr>
+          <w:rFonts w:ascii="Arial" w:hAnsi="Arial" w:cs="Arial"/>
+          <w:sz w:val="24"/>
+          <w:szCs w:val="24"/>
+        </w:rPr>
+        <w:t>d</w:t>
+      </w:r>
+      <w:r>
+        <w:rPr>
+          <w:rFonts w:ascii="Arial" w:hAnsi="Arial" w:cs="Arial"/>
+          <w:sz w:val="24"/>
+          <w:szCs w:val="24"/>
+        </w:rPr>
+        <w:t xml:space="preserve">a emulação de jogos, como citei anteriormente a compra de consoles e </w:t>
+      </w:r>
+      <w:r>
+        <w:rPr>
+          <w:rFonts w:ascii="Arial" w:hAnsi="Arial" w:cs="Arial"/>
+          <w:sz w:val="24"/>
+          <w:szCs w:val="24"/>
+        </w:rPr>
+        <w:t xml:space="preserve">a </w:t>
+      </w:r>
+      <w:r>
+        <w:rPr>
+          <w:rFonts w:ascii="Arial" w:hAnsi="Arial" w:cs="Arial"/>
+          <w:sz w:val="24"/>
+          <w:szCs w:val="24"/>
+        </w:rPr>
+        <w:t xml:space="preserve">mídia física era muito inacessível </w:t>
+      </w:r>
+      <w:r>
+        <w:rPr>
+          <w:rFonts w:ascii="Arial" w:hAnsi="Arial" w:cs="Arial"/>
+          <w:sz w:val="24"/>
+          <w:szCs w:val="24"/>
+        </w:rPr>
+        <w:t xml:space="preserve">financeiramente </w:t>
+      </w:r>
+      <w:r>
+        <w:rPr>
+          <w:rFonts w:ascii="Arial" w:hAnsi="Arial" w:cs="Arial"/>
+          <w:sz w:val="24"/>
+          <w:szCs w:val="24"/>
+        </w:rPr>
+        <w:t>para a minha família,</w:t>
+      </w:r>
+      <w:r>
+        <w:rPr>
+          <w:rFonts w:ascii="Arial" w:hAnsi="Arial" w:cs="Arial"/>
+          <w:sz w:val="24"/>
+          <w:szCs w:val="24"/>
+        </w:rPr>
+        <w:t xml:space="preserve"> </w:t>
+      </w:r>
+      <w:r>
+        <w:rPr>
+          <w:rFonts w:ascii="Arial" w:hAnsi="Arial" w:cs="Arial"/>
+          <w:sz w:val="24"/>
+          <w:szCs w:val="24"/>
+        </w:rPr>
+        <w:t xml:space="preserve">diante dessa </w:t>
+      </w:r>
+      <w:r>
+        <w:rPr>
+          <w:rFonts w:ascii="Arial" w:hAnsi="Arial" w:cs="Arial"/>
+          <w:sz w:val="24"/>
+          <w:szCs w:val="24"/>
+        </w:rPr>
+        <w:t>s</w:t>
+      </w:r>
+      <w:r>
+        <w:rPr>
+          <w:rFonts w:ascii="Arial" w:hAnsi="Arial" w:cs="Arial"/>
+          <w:sz w:val="24"/>
+          <w:szCs w:val="24"/>
+        </w:rPr>
+        <w:t>ituação</w:t>
+      </w:r>
+      <w:r>
+        <w:rPr>
+          <w:rFonts w:ascii="Arial" w:hAnsi="Arial" w:cs="Arial"/>
+          <w:sz w:val="24"/>
+          <w:szCs w:val="24"/>
+        </w:rPr>
+        <w:t xml:space="preserve">, </w:t>
+      </w:r>
+      <w:r>
+        <w:rPr>
+          <w:rFonts w:ascii="Arial" w:hAnsi="Arial" w:cs="Arial"/>
+          <w:sz w:val="24"/>
+          <w:szCs w:val="24"/>
+        </w:rPr>
+        <w:t xml:space="preserve">diante </w:t>
+      </w:r>
+      <w:proofErr w:type="gramStart"/>
+      <w:r>
+        <w:rPr>
+          <w:rFonts w:ascii="Arial" w:hAnsi="Arial" w:cs="Arial"/>
+          <w:sz w:val="24"/>
+          <w:szCs w:val="24"/>
+        </w:rPr>
+        <w:t xml:space="preserve">dessas </w:t>
+      </w:r>
+      <w:r>
+        <w:rPr>
+          <w:rFonts w:ascii="Arial" w:hAnsi="Arial" w:cs="Arial"/>
+          <w:sz w:val="24"/>
+          <w:szCs w:val="24"/>
+        </w:rPr>
+        <w:t>situação</w:t>
+      </w:r>
+      <w:proofErr w:type="gramEnd"/>
+      <w:r>
+        <w:rPr>
+          <w:rFonts w:ascii="Arial" w:hAnsi="Arial" w:cs="Arial"/>
+          <w:sz w:val="24"/>
+          <w:szCs w:val="24"/>
+        </w:rPr>
+        <w:t xml:space="preserve">, </w:t>
+      </w:r>
+      <w:r>
+        <w:rPr>
+          <w:rFonts w:ascii="Arial" w:hAnsi="Arial" w:cs="Arial"/>
+          <w:sz w:val="24"/>
+          <w:szCs w:val="24"/>
+        </w:rPr>
+        <w:t xml:space="preserve">eu de fora ingênua naquela idade, pensava que dava para jogar esses </w:t>
+      </w:r>
+      <w:r>
+        <w:rPr>
+          <w:rFonts w:ascii="Arial" w:hAnsi="Arial" w:cs="Arial"/>
+          <w:sz w:val="24"/>
+          <w:szCs w:val="24"/>
+        </w:rPr>
+        <w:t xml:space="preserve">mesmos jogos pelo computador, tecnicamente meu pensamento não estava errado </w:t>
       </w:r>
     </w:p>
     <w:p>
@@ -2232,8 +2965,16 @@
           <w:sz w:val="24"/>
           <w:szCs w:val="24"/>
         </w:rPr>
+        <w:t xml:space="preserve">4.3 REQUISITOS DO PROJETO: SITE INSTITUCIONAL – DESENVOLVER PÁGINA WEB QUE SERVIRÁ DE LANDING PAGE PARA O PROJETO; CONTEÚDO PREDEFINIDO: HEADER, COM BOTÃO PARA TELA DE LOGIN; BANNER DE CHAMADA PARA AÇÃO; DIAGRAMA DE NEGÓCIOS, COM BOTÕES DIRECIONADOS A PÁGINAS DE MAIS INFORMAÇÕES; ABA COM BOTÃO PARA CALCULADORAS DE SIMULAÇAO FINANCEIRA; SESSÃO IDENTIFICANDO A EQUIPE, COM BOTÃO DIRECIONADO À PÁGINA ‘SOBRE NÓS’; FORMULÁRIO DE CONTATO. FOOTER, COM INFORMAÇÕES ADICIONAIS. (REDES, MAPA DO SITE, CONTATO, ...) RESPEITO À IDENTIDADE VISUAL DO PROJETO; TELA DE LOGIN – DESENVOLVER PÁGINA WEB COM INTEGRAÇÃO AO BANCO DE DADOS, CAPAZ DE CRIAR E VALIDAR CONTAS CRIADAS PARA ACESSO DA PLATAFORMA. CONTEÚDO PREDEFINIDO: CAMPOS DE INPUT: EMAIL, SENHA; BOTÃO DE LOGIN; CHECKBOX DE GUARDA DOS DADOS DIGITADOS; RESPEITO À IDENTIDADE VISUAL DO PROJETO; PLATAFORMA WEB – DESENVOLVER PLATAFORMA WEB PARA ABRIGAR AS DASHBOARDS E INSIGHTS GERADOS PELA SOLUÇÃO. CONTEÚDO PREDEFINIDO: NAVBAR, COM OS BOTÕES: DASHBOARDS, CONFIGURAÇÕES, SAIR; PÁGINA DASHBOARDS: AGRUPA OS GRÁFICOS E INFORMAÇÕES GERADAS A PARTIR DO BANCO DE DADOS; PÁGINA CONFIGURAÇÕES: PERSONALIZAÇÃO DE MÉTRICAS BASES (PRESETS) E DOS ALERTAS; SAIR: EFETUA LOGOUT DA CONTA EM UTILIZAÇÃO. RESPEITO À IDENTIDADE VISUAL DO PROJETO; EM CASO DE USUÁRIO </w:t>
+      </w:r>
+      <w:r>
+        <w:rPr>
+          <w:rFonts w:ascii="Arial" w:hAnsi="Arial" w:cs="Arial"/>
+          <w:sz w:val="24"/>
+          <w:szCs w:val="24"/>
+        </w:rPr>
         <w:lastRenderedPageBreak/>
-        <w:t>4.3 REQUISITOS DO PROJETO: SITE INSTITUCIONAL – DESENVOLVER PÁGINA WEB QUE SERVIRÁ DE LANDING PAGE PARA O PROJETO; CONTEÚDO PREDEFINIDO: HEADER, COM BOTÃO PARA TELA DE LOGIN; BANNER DE CHAMADA PARA AÇÃO; DIAGRAMA DE NEGÓCIOS, COM BOTÕES DIRECIONADOS A PÁGINAS DE MAIS INFORMAÇÕES; ABA COM BOTÃO PARA CALCULADORAS DE SIMULAÇAO FINANCEIRA; SESSÃO IDENTIFICANDO A EQUIPE, COM BOTÃO DIRECIONADO À PÁGINA ‘SOBRE NÓS’; FORMULÁRIO DE CONTATO. FOOTER, COM INFORMAÇÕES ADICIONAIS. (REDES, MAPA DO SITE, CONTATO, ...) RESPEITO À IDENTIDADE VISUAL DO PROJETO; TELA DE LOGIN – DESENVOLVER PÁGINA WEB COM INTEGRAÇÃO AO BANCO DE DADOS, CAPAZ DE CRIAR E VALIDAR CONTAS CRIADAS PARA ACESSO DA PLATAFORMA. CONTEÚDO PREDEFINIDO: CAMPOS DE INPUT: EMAIL, SENHA; BOTÃO DE LOGIN; CHECKBOX DE GUARDA DOS DADOS DIGITADOS; RESPEITO À IDENTIDADE VISUAL DO PROJETO; PLATAFORMA WEB – DESENVOLVER PLATAFORMA WEB PARA ABRIGAR AS DASHBOARDS E INSIGHTS GERADOS PELA SOLUÇÃO. CONTEÚDO PREDEFINIDO: NAVBAR, COM OS BOTÕES: DASHBOARDS, CONFIGURAÇÕES, SAIR; PÁGINA DASHBOARDS: AGRUPA OS GRÁFICOS E INFORMAÇÕES GERADAS A PARTIR DO BANCO DE DADOS; PÁGINA CONFIGURAÇÕES: PERSONALIZAÇÃO DE MÉTRICAS BASES (PRESETS) E DOS ALERTAS; SAIR: EFETUA LOGOUT DA CONTA EM UTILIZAÇÃO. RESPEITO À IDENTIDADE VISUAL DO PROJETO; EM CASO DE USUÁRIO ADMINISTRADOR: GERENCIAR CONTAS: CRIAR, EDITAR E DELETAR CONTAS DE FUNCIONÁRIO. BASE DE DADOS – DESENVOLVER BASE DE DADOS COM TABELAS (EMPRESA, USUÁRIO, TEMPERATURA, UMIDADE, SENSOR, PREDEFINIÇÃO, TIPOS DE UÍSQUE). VIRTUALIZAÇÃO - CONFIGURAR AMBIENTE VIRTUAL COM PARÂMETROS NECESSÁRIOS PARA O BOM FUNCIONAMENTO DA SOLUÇÃO; SIMULADORES FINANCEIROS – DESENVOLVER PROGRAMAS DE SIMULAÇÃO FINANCEIRA BASEADOS NAS CARACTERÍSTICAS DO PROJETO (CALCULADORA DE PERDA POR ANGEL’S SHARE, CALCULADORA DE TAXA DE ANGEL’S SHARE E DE CASO). SENSORES E ARDUINO – DESENVOLVER SISTEMA DE CONEXÃO SENSOR ARDUINO-PROGRAMA PARA ALIMENTAR O BANCO DE DADOS E CONSEQUENTES DASHBOARDS, COM INFORMAÇÕES RELEVANTES DE TEMPERATURA E UMIDADE.</w:t>
+        <w:t>ADMINISTRADOR: GERENCIAR CONTAS: CRIAR, EDITAR E DELETAR CONTAS DE FUNCIONÁRIO. BASE DE DADOS – DESENVOLVER BASE DE DADOS COM TABELAS (EMPRESA, USUÁRIO, TEMPERATURA, UMIDADE, SENSOR, PREDEFINIÇÃO, TIPOS DE UÍSQUE). VIRTUALIZAÇÃO - CONFIGURAR AMBIENTE VIRTUAL COM PARÂMETROS NECESSÁRIOS PARA O BOM FUNCIONAMENTO DA SOLUÇÃO; SIMULADORES FINANCEIROS – DESENVOLVER PROGRAMAS DE SIMULAÇÃO FINANCEIRA BASEADOS NAS CARACTERÍSTICAS DO PROJETO (CALCULADORA DE PERDA POR ANGEL’S SHARE, CALCULADORA DE TAXA DE ANGEL’S SHARE E DE CASO). SENSORES E ARDUINO – DESENVOLVER SISTEMA DE CONEXÃO SENSOR ARDUINO-PROGRAMA PARA ALIMENTAR O BANCO DE DADOS E CONSEQUENTES DASHBOARDS, COM INFORMAÇÕES RELEVANTES DE TEMPERATURA E UMIDADE.</w:t>
       </w:r>
     </w:p>
     <w:p>
@@ -2285,7 +3026,43 @@
           <w:sz w:val="24"/>
           <w:szCs w:val="24"/>
         </w:rPr>
-        <w:t xml:space="preserve"> MÉTRICAS ESTATÍSTICAS, CALCULADORAS FINANCEIRAS: UMA CALCULADORA DE ANGEL’S SHARE, UMA CALCULADORA DE TAXA DE ANGEL’S SHARE E DE CASO. EMISSÃO DE ALERTAS REFERENTES A MEDIDAS FORA DOS PADRÕES ESTIPULADOS. </w:t>
+        <w:t xml:space="preserve"> MÉTRICAS ESTATÍSTICAS, CALCULADORAS FINANCEIRAS: UMA CALCULADORA DE ANGEL’S SHARE, UMA CALCULADORA DE TAXA DE ANGEL’S SHARE E DE CASO. EMISSÃO DE ALERTAS REFERENTES A MEDIDAS FORA DOS PADRÕES ESTIPULADOS. FICA EXCLUÍDO DO ESCOPO DO PROJETO: A CAPTAÇÃO DE OUTROS DADOS ALÉM DA TEMPERATURA E UMIDADE; O MANUSEIO DIRETO DO CONTROLE DE TEMPERATURA E UMIDADE; A GARANTIA DA EFICIÊNCIA EM OUTROS TIPOS DE BEBIDA ALCOÓLICA; UM SISTEMA DE MANUTENÇÃO DOS SENSORES APÓS SUA INSTALAÇÃO (MAU USO); UM APLICATIVO DA NOSSA PLATAFORMA E OU VERSÃO MOBILE. </w:t>
+      </w:r>
+    </w:p>
+    <w:p>
+      <w:pPr>
+        <w:tabs>
+          <w:tab w:val="left" w:pos="5900"/>
+        </w:tabs>
+        <w:rPr>
+          <w:rFonts w:ascii="Arial" w:hAnsi="Arial" w:cs="Arial"/>
+          <w:sz w:val="24"/>
+          <w:szCs w:val="24"/>
+        </w:rPr>
+      </w:pPr>
+      <w:r>
+        <w:rPr>
+          <w:rFonts w:ascii="Arial" w:hAnsi="Arial" w:cs="Arial"/>
+          <w:sz w:val="24"/>
+          <w:szCs w:val="24"/>
+        </w:rPr>
+        <w:t>4.5 MACROCRONOGRAMA: SPRINT</w:t>
+      </w:r>
+      <w:r>
+        <w:rPr>
+          <w:rFonts w:ascii="Arial" w:hAnsi="Arial" w:cs="Arial"/>
+          <w:sz w:val="24"/>
+          <w:szCs w:val="24"/>
+        </w:rPr>
+        <w:t xml:space="preserve"> </w:t>
+      </w:r>
+      <w:r>
+        <w:rPr>
+          <w:rFonts w:ascii="Arial" w:hAnsi="Arial" w:cs="Arial"/>
+          <w:sz w:val="24"/>
+          <w:szCs w:val="24"/>
+        </w:rPr>
+        <w:t xml:space="preserve">– 5 SEMANAS ORGANIZAÇÃO DO PROJETO (GITHUB, TRELLO, CONTEXTO) - 7 DIAS; BASE DE DADOS (INDIVIDUAL E GRUPO) - 2 DIAS; IDENTIDADE VISUAL – 4 DIAS; DIAGRAMA DE NEGÓCIOS (INDIVIDUAL E GRUPO) - 3 DIAS; CALCULADORA FINANCEIRA (INDIVIDUAL E GRUPO) - 5 DIAS; PROTÓTIPO DE SITE – 7 DIAS; CONFIGURAÇÃO DE AMBIENTE VIRTUAL – 1 DIA; CALCULADORA FINANCEIRA (INDIVIDUAL E GRUPO) - 5 DIAS; PROTÓTIPO DE SITE – 7 DIAS; CONFIGURAÇÃO DE AMBIENTE VIRTUAL – 1 DIA; DOCUMENTAÇÃO - 21 DIAS; PREPARAÇÃO PARA APRESENTAÇÃO - 7 DIAS; SPRINT 2 – 5 SEMANAS IMPLEMENTAÇÃO DO PROJETO - 35 DIAS; SPRINT 3 – 5 SEMANAS FINALIZAÇÃO DO PROJETO – 35 DIAS; ENTREGA DO PROJETO DURAÇÃO TOTAL: 15 SEMANAS. 4.6 RECURSOS NECESSÁRIOS: GESTOR DE BANCO DE DADOS – CARGA HORÁRIA ESTIMADA DE 15 SEMANAS; GESTOR DE PROTOTIPAGEM – CARGA HORÁRIA ESTIMADA DE 15 SEMANAS; GESTOR DE VIRTUALIZAÇÃO – CARGA HORÁRIA ESTIMADA DE 15 SEMANAS; GESTOR DE DESIGN – CARGA HORÁRIA ESTIMADA DE 15 SEMANAS; GESTOR DE INFRA – </w:t>
       </w:r>
       <w:r>
         <w:rPr>
@@ -2294,7 +3071,7 @@
           <w:szCs w:val="24"/>
         </w:rPr>
         <w:lastRenderedPageBreak/>
-        <w:t xml:space="preserve">FICA EXCLUÍDO DO ESCOPO DO PROJETO: A CAPTAÇÃO DE OUTROS DADOS ALÉM DA TEMPERATURA E UMIDADE; O MANUSEIO DIRETO DO CONTROLE DE TEMPERATURA E UMIDADE; A GARANTIA DA EFICIÊNCIA EM OUTROS TIPOS DE BEBIDA ALCOÓLICA; UM SISTEMA DE MANUTENÇÃO DOS SENSORES APÓS SUA INSTALAÇÃO (MAU USO); UM APLICATIVO DA NOSSA PLATAFORMA E OU VERSÃO MOBILE. </w:t>
+        <w:t xml:space="preserve">CARGA HORÁRIA ESTIMADA DE 15 SEMANAS; GESTOR DE DESENVOLVIMENTO – CARGA HORÁRIA ESTIMADA DE 15 SEMANAS; GESTOR DE DOCUMENTAÇÃO – CARGA HORÁRIA ESTIMADA DE 15 SEMANAS; GESTOR DE PESQUISA E INOVAÇÃO – CARGA HORÁRIA ESTIMADA DE 15 SEMANAS; FERRAMENTAS DE COLETA DE DADOS – 01 SENSOR, 01 ARDUINO, JUMPERS; SOFTWARES DE DESENVOLVIMENTO – ARDUINO IDE, MYSQL WORKBENCH, VSCODE, VMBOX; 4.7 RISCOS E RESTRIÇÕES: O SITE INSTITUCIONAL PODE FICAR FORA DO AR DURANTE ALGUNS INSTANTES; PROBLEMAS DE CALIBRAGEM NOS SENSORES; CONFLITOS DE AGENDA ENTRE PRAZOS ESTIPULADOS E MARCOS ACADÊMICOS, COMO PROVAS; RESTRIÇÕES: 1. LIMITE NO TEMPO, BASEADO EM CALENDÁRIO ACADÊMICO. 2. LIMITAÇÃO TÉCNICA BASEADA NO CONTEÚDO DAS AULAS. 3. EQUIPE COMPOSTA POR ESTUDANTES, QUE DEVEM PREZAR PELOS ESTUDOS E PROVAS. 4. LIMITAÇÃO DE HARDWARE: 1 SENSOR DE TEMPERATURA E UMIDADE E UM ARDUINO. </w:t>
       </w:r>
     </w:p>
     <w:p>
@@ -2314,23 +3091,7 @@
           <w:sz w:val="24"/>
           <w:szCs w:val="24"/>
         </w:rPr>
-        <w:t>4.5 MACROCRONOGRAMA: SPRINT</w:t>
-      </w:r>
-      <w:r>
-        <w:rPr>
-          <w:rFonts w:ascii="Arial" w:hAnsi="Arial" w:cs="Arial"/>
-          <w:sz w:val="24"/>
-          <w:szCs w:val="24"/>
-        </w:rPr>
-        <w:t xml:space="preserve"> </w:t>
-      </w:r>
-      <w:r>
-        <w:rPr>
-          <w:rFonts w:ascii="Arial" w:hAnsi="Arial" w:cs="Arial"/>
-          <w:sz w:val="24"/>
-          <w:szCs w:val="24"/>
-        </w:rPr>
-        <w:t xml:space="preserve">– 5 SEMANAS ORGANIZAÇÃO DO PROJETO (GITHUB, TRELLO, CONTEXTO) - 7 DIAS; BASE DE DADOS (INDIVIDUAL E GRUPO) - 2 DIAS; IDENTIDADE VISUAL – 4 DIAS; DIAGRAMA DE NEGÓCIOS (INDIVIDUAL E GRUPO) - 3 DIAS; CALCULADORA FINANCEIRA (INDIVIDUAL E GRUPO) - 5 DIAS; PROTÓTIPO DE SITE – 7 DIAS; CONFIGURAÇÃO DE AMBIENTE VIRTUAL – 1 DIA; CALCULADORA FINANCEIRA (INDIVIDUAL E GRUPO) - 5 DIAS; PROTÓTIPO DE SITE – 7 DIAS; CONFIGURAÇÃO DE AMBIENTE VIRTUAL – 1 DIA; DOCUMENTAÇÃO - 21 DIAS; PREPARAÇÃO PARA APRESENTAÇÃO - 7 DIAS; SPRINT 2 – 5 SEMANAS IMPLEMENTAÇÃO DO PROJETO - 35 DIAS; SPRINT 3 – 5 SEMANAS FINALIZAÇÃO DO PROJETO – 35 DIAS; ENTREGA DO PROJETO DURAÇÃO TOTAL: 15 SEMANAS. 4.6 RECURSOS NECESSÁRIOS: GESTOR DE BANCO DE DADOS – CARGA HORÁRIA ESTIMADA DE 15 SEMANAS; GESTOR DE PROTOTIPAGEM – CARGA HORÁRIA ESTIMADA DE 15 SEMANAS; GESTOR DE VIRTUALIZAÇÃO – CARGA HORÁRIA ESTIMADA DE 15 SEMANAS; GESTOR DE DESIGN – CARGA HORÁRIA ESTIMADA DE 15 SEMANAS; GESTOR DE INFRA – CARGA HORÁRIA ESTIMADA DE 15 SEMANAS; GESTOR DE DESENVOLVIMENTO – CARGA HORÁRIA ESTIMADA DE 15 SEMANAS; GESTOR DE DOCUMENTAÇÃO – CARGA HORÁRIA ESTIMADA DE 15 SEMANAS; GESTOR DE PESQUISA E INOVAÇÃO – CARGA HORÁRIA ESTIMADA DE 15 SEMANAS; FERRAMENTAS DE COLETA DE DADOS – 01 SENSOR, 01 ARDUINO, JUMPERS; SOFTWARES DE DESENVOLVIMENTO – ARDUINO IDE, MYSQL WORKBENCH, VSCODE, VMBOX; 4.7 RISCOS E RESTRIÇÕES: O SITE INSTITUCIONAL PODE FICAR FORA DO AR DURANTE ALGUNS INSTANTES; PROBLEMAS DE CALIBRAGEM NOS SENSORES; CONFLITOS DE AGENDA ENTRE PRAZOS ESTIPULADOS E MARCOS ACADÊMICOS, COMO PROVAS; RESTRIÇÕES: 1. LIMITE NO TEMPO, BASEADO EM CALENDÁRIO ACADÊMICO. 2. LIMITAÇÃO TÉCNICA BASEADA NO CONTEÚDO DAS AULAS. 3. EQUIPE COMPOSTA POR ESTUDANTES, QUE DEVEM PREZAR PELOS ESTUDOS E PROVAS. 4. LIMITAÇÃO DE HARDWARE: 1 SENSOR DE TEMPERATURA E UMIDADE E UM ARDUINO. </w:t>
+        <w:t xml:space="preserve">4.8 PARTES INTERESSADAS (STAKEHOLDERS): </w:t>
       </w:r>
     </w:p>
     <w:p>
@@ -2344,14 +3105,6 @@
           <w:szCs w:val="24"/>
         </w:rPr>
       </w:pPr>
-      <w:r>
-        <w:rPr>
-          <w:rFonts w:ascii="Arial" w:hAnsi="Arial" w:cs="Arial"/>
-          <w:sz w:val="24"/>
-          <w:szCs w:val="24"/>
-        </w:rPr>
-        <w:t xml:space="preserve">4.8 PARTES INTERESSADAS (STAKEHOLDERS): </w:t>
-      </w:r>
     </w:p>
     <w:p>
       <w:pPr>
@@ -2364,6 +3117,14 @@
           <w:szCs w:val="24"/>
         </w:rPr>
       </w:pPr>
+      <w:r>
+        <w:rPr>
+          <w:rFonts w:ascii="Arial" w:hAnsi="Arial" w:cs="Arial"/>
+          <w:sz w:val="24"/>
+          <w:szCs w:val="24"/>
+        </w:rPr>
+        <w:t xml:space="preserve"> PREMISSAS</w:t>
+      </w:r>
     </w:p>
     <w:p>
       <w:pPr>
@@ -2382,7 +3143,7 @@
           <w:sz w:val="24"/>
           <w:szCs w:val="24"/>
         </w:rPr>
-        <w:t xml:space="preserve"> PREMISSAS</w:t>
+        <w:t xml:space="preserve"> DISPONIBILIDADE DE REDE WI-FI NO LOCAL DE MATURAÇÃO COM NO MÍNIMO 2 MEGAS PARA CONEXÃO. DISPONIBILIDADE DE ENERGIA ELÉTRICA NO LOCAL DE MATURAÇÃO; ACESSO AO ARDUINO; ACESSO AO SENSOR DE UMIDADE E TEMPERATURA DHT11 A FIM DE AUXILIAR NO MONITORAMENTO DOS BARRIS; EQUIPE CAPACITADA PARA INSTALAÇÃO DOS SENSORES; DISPONIBILIDADE DE COMPUTADOR COM PELO MENOS 100GB DE DISCO RÍGIDO E 4GB DE MEMÓRIA RAM PARA INTERPRETAÇÃO/ACESSO AOS DADOS; </w:t>
       </w:r>
     </w:p>
     <w:p>
@@ -2402,7 +3163,7 @@
           <w:sz w:val="24"/>
           <w:szCs w:val="24"/>
         </w:rPr>
-        <w:t xml:space="preserve"> DISPONIBILIDADE DE REDE WI-FI NO LOCAL DE MATURAÇÃO COM NO MÍNIMO 2 MEGAS PARA CONEXÃO. DISPONIBILIDADE DE ENERGIA </w:t>
+        <w:t xml:space="preserve">RESTRIÇÕES O PROJETO ATUALMENTE CONTA COM 4 RESTRIÇÕES QUE LIMITAM A SUA CONFECÇÃO. SÃO ELAS: 1. LIMITE NO TEMPO, TANTO PARA ENTREGA DE CADA SPRINT QUANTO PARA ENTREGA FINAL DO PROJETO. — POR SER UM PROJETO DE NATUREZA ACADÊMICA, ESTAMOS SUJEITOS A UM CRONOGRAMA DE ENTREGAS ALINHADO COM O CALENDÁRIO DA INSTITUIÇÃO. 2. TEMOS A LIMITAÇÃO TÉCNICA BASEADA NO QUE SE É ENSINADO EM SALA DE AULA, NOS RESTRINGINDO APENAS ÀS TÉCNICAS JÁ ABORDADAS. — É UMA ORIENTAÇÃO DIRETA DOS LÍDERES ACADÊMICOS QUE O TRABALHO SEJA DESENVOLVIDO APENAS COM O CONTEÚDO ENSINADO EM AULA, COM COBRANÇAS REDOBRADAS EM CASO DE EXCEÇÕES. 3. NOSSA EQUIPE TÉCNICA É COMPOSTA POR ESTUDANTES QUE APRESENTAM LIMITAÇÕES TÉCNICAS E TEMPORAIS, NO QUE DIZ RESPEITO À CONCILIAÇÃO ENTRE PROJETO E ESTUDO. — É NOTÁVEL O FATO DE QUE A EQUIPE DO PROJETO POSSUI DEVERES RELATIVOS ÀS AULAS QUE DEVEM SER CONCILIADOS COM AS NECESSIDADES DO TRABALHO E ORGANIZADOS A FIM DE GARANTIR A MELHOR EXECUÇÃO DE AMBOS. </w:t>
       </w:r>
       <w:r>
         <w:rPr>
@@ -2411,27 +3172,7 @@
           <w:szCs w:val="24"/>
         </w:rPr>
         <w:lastRenderedPageBreak/>
-        <w:t xml:space="preserve">ELÉTRICA NO LOCAL DE MATURAÇÃO; ACESSO AO ARDUINO; ACESSO AO SENSOR DE UMIDADE E TEMPERATURA DHT11 A FIM DE AUXILIAR NO MONITORAMENTO DOS BARRIS; EQUIPE CAPACITADA PARA INSTALAÇÃO DOS SENSORES; DISPONIBILIDADE DE COMPUTADOR COM PELO MENOS 100GB DE DISCO RÍGIDO E 4GB DE MEMÓRIA RAM PARA INTERPRETAÇÃO/ACESSO AOS DADOS; </w:t>
-      </w:r>
-    </w:p>
-    <w:p>
-      <w:pPr>
-        <w:tabs>
-          <w:tab w:val="left" w:pos="5900"/>
-        </w:tabs>
-        <w:rPr>
-          <w:rFonts w:ascii="Arial" w:hAnsi="Arial" w:cs="Arial"/>
-          <w:sz w:val="24"/>
-          <w:szCs w:val="24"/>
-        </w:rPr>
-      </w:pPr>
-      <w:r>
-        <w:rPr>
-          <w:rFonts w:ascii="Arial" w:hAnsi="Arial" w:cs="Arial"/>
-          <w:sz w:val="24"/>
-          <w:szCs w:val="24"/>
-        </w:rPr>
-        <w:t>RESTRIÇÕES O PROJETO ATUALMENTE CONTA COM 4 RESTRIÇÕES QUE LIMITAM A SUA CONFECÇÃO. SÃO ELAS: 1. LIMITE NO TEMPO, TANTO PARA ENTREGA DE CADA SPRINT QUANTO PARA ENTREGA FINAL DO PROJETO. — POR SER UM PROJETO DE NATUREZA ACADÊMICA, ESTAMOS SUJEITOS A UM CRONOGRAMA DE ENTREGAS ALINHADO COM O CALENDÁRIO DA INSTITUIÇÃO. 2. TEMOS A LIMITAÇÃO TÉCNICA BASEADA NO QUE SE É ENSINADO EM SALA DE AULA, NOS RESTRINGINDO APENAS ÀS TÉCNICAS JÁ ABORDADAS. — É UMA ORIENTAÇÃO DIRETA DOS LÍDERES ACADÊMICOS QUE O TRABALHO SEJA DESENVOLVIDO APENAS COM O CONTEÚDO ENSINADO EM AULA, COM COBRANÇAS REDOBRADAS EM CASO DE EXCEÇÕES. 3. NOSSA EQUIPE TÉCNICA É COMPOSTA POR ESTUDANTES QUE APRESENTAM LIMITAÇÕES TÉCNICAS E TEMPORAIS, NO QUE DIZ RESPEITO À CONCILIAÇÃO ENTRE PROJETO E ESTUDO. — É NOTÁVEL O FATO DE QUE A EQUIPE DO PROJETO POSSUI DEVERES RELATIVOS ÀS AULAS QUE DEVEM SER CONCILIADOS COM AS NECESSIDADES DO TRABALHO E ORGANIZADOS A FIM DE GARANTIR A MELHOR EXECUÇÃO DE AMBOS. 4. POSSUÍMOS UMA LIMITAÇÃO DE APLICAÇÃO QUE NOS RESTRINGE O ACESSO A APENAS 1 SENSOR DE TEMPERATURA E UMIDADE E UM ARDUINO. — O PROJETO AQUI APRESENTADO TEM COMO MATERIAL DISPONÍVEL; UM KIT COM 01 SENSOR, 01 ARDUINO E JUMP</w:t>
+        <w:t>4. POSSUÍMOS UMA LIMITAÇÃO DE APLICAÇÃO QUE NOS RESTRINGE O ACESSO A APENAS 1 SENSOR DE TEMPERATURA E UMIDADE E UM ARDUINO. — O PROJETO AQUI APRESENTADO TEM COMO MATERIAL DISPONÍVEL; UM KIT COM 01 SENSOR, 01 ARDUINO E JUMP</w:t>
       </w:r>
     </w:p>
     <w:p>
@@ -2614,7 +3355,6 @@
           <w:sz w:val="24"/>
           <w:szCs w:val="24"/>
         </w:rPr>
-        <w:lastRenderedPageBreak/>
         <w:t>https://www.nintendo.com/pt-pt/Consolas-e-acessorios/Historia-da-Nintendo/Historia-da-Nintendo-625945.html</w:t>
       </w:r>
     </w:p>
@@ -4610,14 +5350,14 @@
 <file path=customXml/itemProps2.xml><?xml version="1.0" encoding="utf-8"?>
 <ds:datastoreItem xmlns:ds="http://schemas.openxmlformats.org/officeDocument/2006/customXml" ds:itemID="{5E18609E-335A-465D-B4C4-EEE7C35C6D81}">
   <ds:schemaRefs>
-    <ds:schemaRef ds:uri="http://purl.org/dc/dcmitype/"/>
+    <ds:schemaRef ds:uri="http://purl.org/dc/elements/1.1/"/>
     <ds:schemaRef ds:uri="8497f9ae-9c71-438c-b553-1e6fe8b1acb0"/>
-    <ds:schemaRef ds:uri="http://www.w3.org/XML/1998/namespace"/>
-    <ds:schemaRef ds:uri="http://schemas.microsoft.com/office/2006/metadata/properties"/>
-    <ds:schemaRef ds:uri="http://schemas.microsoft.com/office/infopath/2007/PartnerControls"/>
-    <ds:schemaRef ds:uri="http://purl.org/dc/elements/1.1/"/>
     <ds:schemaRef ds:uri="http://schemas.microsoft.com/office/2006/documentManagement/types"/>
     <ds:schemaRef ds:uri="http://schemas.openxmlformats.org/package/2006/metadata/core-properties"/>
+    <ds:schemaRef ds:uri="http://www.w3.org/XML/1998/namespace"/>
+    <ds:schemaRef ds:uri="http://purl.org/dc/dcmitype/"/>
+    <ds:schemaRef ds:uri="http://schemas.microsoft.com/office/infopath/2007/PartnerControls"/>
+    <ds:schemaRef ds:uri="http://schemas.microsoft.com/office/2006/metadata/properties"/>
     <ds:schemaRef ds:uri="http://purl.org/dc/terms/"/>
   </ds:schemaRefs>
 </ds:datastoreItem>

</xml_diff>